<commit_message>
No se de que día es
</commit_message>
<xml_diff>
--- a/SSII/Unidad-6 Ejercicios de Red/Topologias de red.docx
+++ b/SSII/Unidad-6 Ejercicios de Red/Topologias de red.docx
@@ -3,6 +3,8 @@
 <w:document xmlns:wpc="http://schemas.microsoft.com/office/word/2010/wordprocessingCanvas" xmlns:cx="http://schemas.microsoft.com/office/drawing/2014/chartex" xmlns:mc="http://schemas.openxmlformats.org/markup-compatibility/2006" xmlns:o="urn:schemas-microsoft-com:office:office" xmlns:r="http://schemas.openxmlformats.org/officeDocument/2006/relationships" xmlns:m="http://schemas.openxmlformats.org/officeDocument/2006/math" xmlns:v="urn:schemas-microsoft-com:vml" xmlns:wp14="http://schemas.microsoft.com/office/word/2010/wordprocessingDrawing" xmlns:wp="http://schemas.openxmlformats.org/drawingml/2006/wordprocessingDrawing" xmlns:w10="urn:schemas-microsoft-com:office:word" xmlns:w="http://schemas.openxmlformats.org/wordprocessingml/2006/main" xmlns:w14="http://schemas.microsoft.com/office/word/2010/wordml" xmlns:w15="http://schemas.microsoft.com/office/word/2012/wordml" xmlns:w16se="http://schemas.microsoft.com/office/word/2015/wordml/symex" xmlns:wpg="http://schemas.microsoft.com/office/word/2010/wordprocessingGroup" xmlns:wpi="http://schemas.microsoft.com/office/word/2010/wordprocessingInk" xmlns:wne="http://schemas.microsoft.com/office/word/2006/wordml" xmlns:wps="http://schemas.microsoft.com/office/word/2010/wordprocessingShape" mc:Ignorable="w14 w15 w16se wp14">
   <w:background w:color="D8D8D8" w:themeColor="background1" w:themeShade="D8"/>
   <w:body>
+    <w:bookmarkStart w:id="0" w:name="_GoBack" w:displacedByCustomXml="next"/>
+    <w:bookmarkEnd w:id="0" w:displacedByCustomXml="next"/>
     <w:sdt>
       <w:sdtPr>
         <w:id w:val="-576365831"/>
@@ -512,18 +514,15 @@
         <w:rPr>
           <w:noProof/>
         </w:rPr>
-      </w:r>
-      <w:r>
-        <w:rPr>
-          <w:noProof/>
-        </w:rPr>
         <w:fldChar w:fldCharType="separate"/>
       </w:r>
       <w:r>
         <w:rPr>
-          <w:noProof/>
-        </w:rPr>
-        <w:t>4</w:t>
+          <w:b/>
+          <w:bCs/>
+          <w:noProof/>
+        </w:rPr>
+        <w:t>¡Error! Marcador no definido.</w:t>
       </w:r>
       <w:r>
         <w:rPr>
@@ -571,18 +570,15 @@
         <w:rPr>
           <w:noProof/>
         </w:rPr>
-      </w:r>
-      <w:r>
-        <w:rPr>
-          <w:noProof/>
-        </w:rPr>
         <w:fldChar w:fldCharType="separate"/>
       </w:r>
       <w:r>
         <w:rPr>
-          <w:noProof/>
-        </w:rPr>
-        <w:t>4</w:t>
+          <w:b/>
+          <w:bCs/>
+          <w:noProof/>
+        </w:rPr>
+        <w:t>¡Error! Marcador no definido.</w:t>
       </w:r>
       <w:r>
         <w:rPr>
@@ -630,18 +626,15 @@
         <w:rPr>
           <w:noProof/>
         </w:rPr>
-      </w:r>
-      <w:r>
-        <w:rPr>
-          <w:noProof/>
-        </w:rPr>
         <w:fldChar w:fldCharType="separate"/>
       </w:r>
       <w:r>
         <w:rPr>
-          <w:noProof/>
-        </w:rPr>
-        <w:t>5</w:t>
+          <w:b/>
+          <w:bCs/>
+          <w:noProof/>
+        </w:rPr>
+        <w:t>¡Error! Marcador no definido.</w:t>
       </w:r>
       <w:r>
         <w:rPr>
@@ -689,18 +682,15 @@
         <w:rPr>
           <w:noProof/>
         </w:rPr>
-      </w:r>
-      <w:r>
-        <w:rPr>
-          <w:noProof/>
-        </w:rPr>
         <w:fldChar w:fldCharType="separate"/>
       </w:r>
       <w:r>
         <w:rPr>
-          <w:noProof/>
-        </w:rPr>
-        <w:t>7</w:t>
+          <w:b/>
+          <w:bCs/>
+          <w:noProof/>
+        </w:rPr>
+        <w:t>¡Error! Marcador no definido.</w:t>
       </w:r>
       <w:r>
         <w:rPr>
@@ -759,7 +749,7 @@
         <w:rPr>
           <w:noProof/>
         </w:rPr>
-        <w:t>7</w:t>
+        <w:t>3</w:t>
       </w:r>
       <w:r>
         <w:rPr>
@@ -818,7 +808,7 @@
         <w:rPr>
           <w:noProof/>
         </w:rPr>
-        <w:t>8</w:t>
+        <w:t>15</w:t>
       </w:r>
       <w:r>
         <w:rPr>
@@ -902,20 +892,16 @@
             <w:noProof/>
             <w:webHidden/>
           </w:rPr>
-        </w:r>
-        <w:r>
-          <w:rPr>
-            <w:noProof/>
-            <w:webHidden/>
-          </w:rPr>
           <w:fldChar w:fldCharType="separate"/>
         </w:r>
         <w:r>
           <w:rPr>
+            <w:b/>
+            <w:bCs/>
             <w:noProof/>
             <w:webHidden/>
           </w:rPr>
-          <w:t>5</w:t>
+          <w:t>¡Error! Marcador no definido.</w:t>
         </w:r>
         <w:r>
           <w:rPr>
@@ -976,20 +962,16 @@
             <w:noProof/>
             <w:webHidden/>
           </w:rPr>
-        </w:r>
-        <w:r>
-          <w:rPr>
-            <w:noProof/>
-            <w:webHidden/>
-          </w:rPr>
           <w:fldChar w:fldCharType="separate"/>
         </w:r>
         <w:r>
           <w:rPr>
+            <w:b/>
+            <w:bCs/>
             <w:noProof/>
             <w:webHidden/>
           </w:rPr>
-          <w:t>6</w:t>
+          <w:t>¡Error! Marcador no definido.</w:t>
         </w:r>
         <w:r>
           <w:rPr>
@@ -1013,11 +995,11 @@
       <w:pPr>
         <w:pStyle w:val="Ttulo1"/>
       </w:pPr>
-      <w:bookmarkStart w:id="0" w:name="_Toc194560664"/>
+      <w:bookmarkStart w:id="1" w:name="_Toc194560664"/>
       <w:r>
         <w:t>INTRODUCCIÓN</w:t>
       </w:r>
-      <w:bookmarkEnd w:id="0"/>
+      <w:bookmarkEnd w:id="1"/>
     </w:p>
     <w:p/>
     <w:p>
@@ -1031,7 +1013,7 @@
       <w:pPr>
         <w:pStyle w:val="Ttulo2"/>
       </w:pPr>
-      <w:bookmarkStart w:id="1" w:name="_Toc194560669"/>
+      <w:bookmarkStart w:id="2" w:name="_Toc194560669"/>
       <w:r>
         <w:t>EJERCICIO 1</w:t>
       </w:r>
@@ -1825,89 +1807,351 @@
     </w:p>
     <w:p/>
     <w:p>
-      <w:bookmarkStart w:id="2" w:name="_GoBack"/>
+      <w:r>
+        <w:t>Que información tiene el archivo /etc/host en Linux y el archivo hosts en Windows?</w:t>
+      </w:r>
+    </w:p>
+    <w:p>
+      <w:r>
+        <w:t>Hasta donde yo sé el archivo hosts existe en todos los sistemas operativos y es una suerte de DNS local para resolver nombres. En ese archivo encontramos nombres de sitios o equipos y su ip asociada, así el equipo puede resolver la dirección cada vez que nos conectamos a una red.</w:t>
+      </w:r>
+    </w:p>
+    <w:p>
+      <w:pPr>
+        <w:ind w:firstLine="0"/>
+      </w:pPr>
+    </w:p>
+    <w:p>
+      <w:pPr>
+        <w:pStyle w:val="Ttulo2"/>
+      </w:pPr>
+      <w:r>
+        <w:t>EJERCICIO 20</w:t>
+      </w:r>
+    </w:p>
+    <w:p/>
+    <w:p>
+      <w:r>
+        <w:t>Los servidores DNS públicos, como su nombre indica, son servidores DNS de acceso gratuito a los que nos podemos conectar para resolver las direcciones ip de los sitios a los que nos queremos conectar.</w:t>
+      </w:r>
+    </w:p>
+    <w:p>
+      <w:r>
+        <w:t>Dos de los más conocidos:</w:t>
+      </w:r>
+    </w:p>
+    <w:p>
+      <w:r>
+        <w:t>Google public DNS: que suele ser el más conocido y al que más nos unimos todos a la hora de resolver nombres. Su dirección IP es la 8.8.8.8.</w:t>
+      </w:r>
+    </w:p>
+    <w:p>
+      <w:r>
+        <w:t>Cloudflare: Es otra alternativa, algunos dicen que respeta más la privacidad, pero los de la liga de futbol banean sus servidores cada vez que hay partido importante. 1.1.1.1</w:t>
+      </w:r>
+    </w:p>
+    <w:p/>
+    <w:p>
+      <w:pPr>
+        <w:pStyle w:val="Ttulo2"/>
+      </w:pPr>
+      <w:r>
+        <w:t>EJERCICIO 21</w:t>
+      </w:r>
+    </w:p>
+    <w:p/>
+    <w:p>
+      <w:r>
+        <w:t>DNS y seguridad. El ataque más común es el DDoS, o ataque de denegación de servicios.</w:t>
+      </w:r>
+    </w:p>
+    <w:p>
+      <w:r>
+        <w:t>Este ataque consiste en realizar peticiones al servidor DNS de forma masiva hasta que este se caiga y deje sin servicio a los usuarios. También se puede hacer generando conexiones que manden los datos de manera muy lenta por lo que el servidor consume más recursos por conexión y al sumarlo a una cantidad elevada de peticiones se cae de la misma forma.</w:t>
+      </w:r>
+    </w:p>
+    <w:p>
+      <w:r>
+        <w:t>Por comentar, también existe otro tipo de ataque en el que se modifican las tablas de los DNS y cuando buscamos una página por su nombre, el servidor nos manda a una dirección que no es la original, acabando así muchas veces en páginas de pocos principios éticos.</w:t>
+      </w:r>
+    </w:p>
+    <w:p/>
+    <w:p/>
+    <w:p/>
+    <w:p>
+      <w:pPr>
+        <w:pStyle w:val="Ttulo2"/>
+      </w:pPr>
+      <w:r>
+        <w:lastRenderedPageBreak/>
+        <w:t>EJERCICIO 22</w:t>
+      </w:r>
+    </w:p>
+    <w:p/>
+    <w:p>
+      <w:r>
+        <w:t>TCP. Es orientado a conexión, ya que establece una conexión virtual previa a la comunicación y que se mantiene a lo largo de la misma.</w:t>
+      </w:r>
+    </w:p>
+    <w:p>
+      <w:r>
+        <w:t>Es algo más lento que UDP ya que se asegura de que todos los datos lleguen de forma correcta y sin fallos, y eso hace que se reduzca ligeramente la velocidad.</w:t>
+      </w:r>
+    </w:p>
+    <w:p>
+      <w:r>
+        <w:t xml:space="preserve">Fiabilidad. Muy fiable ya que se encarga de certificar y asegurarse </w:t>
+      </w:r>
+      <w:r>
+        <w:t>de que los paquetes lleguen de forma correcta y al destino requerido.</w:t>
+      </w:r>
+    </w:p>
+    <w:p>
+      <w:r>
+        <w:t>Los casos en los que más se usan son en la mayoría de los casos cualquiera que tenga que ver con servicios web.</w:t>
+      </w:r>
+    </w:p>
+    <w:p>
+      <w:r>
+        <w:t>UDP. No se orienta en la conexión. Solo se centra en enviar información.</w:t>
+      </w:r>
+    </w:p>
+    <w:p>
+      <w:r>
+        <w:t>Es el más rápido de los dos, se centra precisamente en eso, velocidad y trasmisión de paquetes en tiempo real.</w:t>
+      </w:r>
+    </w:p>
+    <w:p>
+      <w:r>
+        <w:t>Fiabilidad. Bastante más baja que TCP. No certifica tanto la integridad en el envío de los paquetes. Está pensado para sistemas que pueden tolerar cierta cantidad de pérdidas de datos.</w:t>
+      </w:r>
+    </w:p>
+    <w:p>
+      <w:r>
+        <w:t>Casos de uso. Streaming, gaming, VoIP.</w:t>
+      </w:r>
+    </w:p>
+    <w:p/>
+    <w:p/>
+    <w:p>
+      <w:pPr>
+        <w:pStyle w:val="Ttulo2"/>
+      </w:pPr>
+      <w:r>
+        <w:t>EJERCICIO 23</w:t>
+      </w:r>
+    </w:p>
+    <w:p/>
+    <w:p>
+      <w:r>
+        <w:t>Asociar protocolos y puertos.</w:t>
+      </w:r>
+    </w:p>
+    <w:p>
+      <w:r>
+        <w:t>SMTP – 25</w:t>
+      </w:r>
+    </w:p>
+    <w:p>
+      <w:r>
+        <w:t>SSH – 22</w:t>
+      </w:r>
+    </w:p>
+    <w:p>
+      <w:r>
+        <w:t>HTTP – 80</w:t>
+      </w:r>
+    </w:p>
+    <w:p>
+      <w:r>
+        <w:t>HTTPS – 443</w:t>
+      </w:r>
+    </w:p>
+    <w:p>
+      <w:r>
+        <w:t>FTP – La verdad es que tiene bastantes. Dependiendo de diferentes tipos de servicios.</w:t>
+      </w:r>
+    </w:p>
+    <w:p>
+      <w:r>
+        <w:t>20,21 por poner dos ejemplos.</w:t>
+      </w:r>
+    </w:p>
+    <w:p>
+      <w:r>
+        <w:t>MySQL – 3306</w:t>
+      </w:r>
+    </w:p>
+    <w:p/>
+    <w:p/>
+    <w:p/>
+    <w:p>
+      <w:pPr>
+        <w:pStyle w:val="Ttulo2"/>
+      </w:pPr>
+      <w:r>
+        <w:t>EJERCICIO 24</w:t>
+      </w:r>
+    </w:p>
+    <w:p/>
+    <w:p>
+      <w:r>
+        <w:t>Detección de puertos abiertos y comandos para conocerlo en Windows y Linux</w:t>
+      </w:r>
+    </w:p>
+    <w:p>
+      <w:r>
+        <w:t>Existe un comando para Windows y Linux (también para MAC) que se usa con este fin, que es el comando netstat.</w:t>
+      </w:r>
+    </w:p>
+    <w:p>
+      <w:r>
+        <w:t>La única diferencia entre cada sistema suelen ser las opciones de comandos adicionales. En cada sistema suelen ser distintas.</w:t>
+      </w:r>
+    </w:p>
+    <w:p/>
+    <w:p>
+      <w:pPr>
+        <w:pStyle w:val="Ttulo2"/>
+      </w:pPr>
+      <w:r>
+        <w:t>EJERCICIO 25</w:t>
+      </w:r>
+    </w:p>
+    <w:p/>
+    <w:p>
+      <w:r>
+        <w:t>Puertos conocidos, registrados y dinámicos.</w:t>
+      </w:r>
+    </w:p>
+    <w:p>
+      <w:r>
+        <w:t>Los puertos conocidos son los primeros de la lista, los que van desde el 0 hasta el 1023. También se les llama puertos de sistema. Eso ya nos da una idea de cuales son sus usos. Básicos para los sistemas operativos.</w:t>
+      </w:r>
+    </w:p>
+    <w:p>
+      <w:r>
+        <w:t>Los puertos registrados son los que van desde el 1024 hasta el 49151 y son aquellos que ciertas aplicaciones ya tienen asignados de manera fija y que además quedan registrados en la IANA que es la que se encarga de indicar que entidades tienen asignada un puerto fijo a una aplicación.</w:t>
+      </w:r>
+    </w:p>
+    <w:p>
+      <w:r>
+        <w:t>Los puertos dinámicos, también llamados efímeros, son el resto de ellos, aquellos que sólo se usan de forma temporal y con un uso muy concreto y determinado.</w:t>
+      </w:r>
+    </w:p>
+    <w:p/>
+    <w:p/>
+    <w:p>
+      <w:pPr>
+        <w:pStyle w:val="Ttulo2"/>
+      </w:pPr>
+      <w:r>
+        <w:t>EJERCICIO 26</w:t>
+      </w:r>
+    </w:p>
+    <w:p/>
+    <w:p>
+      <w:r>
+        <w:t>Como se cierra manualmente</w:t>
+      </w:r>
+      <w:r>
+        <w:t xml:space="preserve"> un puerto en Windows mediante el firewall.</w:t>
+      </w:r>
+    </w:p>
+    <w:p>
+      <w:r>
+        <w:t>Yo espero que siga siendo como lo aprendí, pero en principio suele ser con las reglas de entrada y salida. En esas reglas yo puedo abrir o cerrar puertos, es decir, crear reglas que permitan o no tráfico a través de puertos determinados.</w:t>
+      </w:r>
+    </w:p>
+    <w:p/>
+    <w:p/>
+    <w:p/>
+    <w:p/>
+    <w:p>
+      <w:pPr>
+        <w:pStyle w:val="Ttulo2"/>
+      </w:pPr>
+      <w:r>
+        <w:t>EJERCICIO 27</w:t>
+      </w:r>
+    </w:p>
+    <w:p/>
+    <w:p>
+      <w:r>
+        <w:t>Por qué es importante el control de los puertos y cerrar los no utilizados?.</w:t>
+      </w:r>
+    </w:p>
+    <w:p>
+      <w:r>
+        <w:t>Porque gracias a los puertos podemos controlar las conexiones, por lo tanto, cerrar los puertos abiertos es un sistema de prevención contra ataques que se generan a través de la red o de conexiones que se crean con nuestro equipo.</w:t>
+      </w:r>
+    </w:p>
+    <w:p>
+      <w:r>
+        <w:t>Esto se debe a que el ataque más común de los hackers suele ser el scaneo de puertos, con ello buscan debilidades en nuestra red por donde pueden atacar a nuestro sistema.</w:t>
+      </w:r>
+    </w:p>
+    <w:p/>
+    <w:p>
+      <w:pPr>
+        <w:pStyle w:val="Ttulo1"/>
+      </w:pPr>
+      <w:r>
+        <w:t>CONCLUSIÓN Y REFLEXIÓN</w:t>
+      </w:r>
       <w:bookmarkEnd w:id="2"/>
     </w:p>
+    <w:p/>
+    <w:p>
+      <w:r>
+        <w:t>Como en todo lo relacionado con la informática, las redes son otro agujero negro que te puede absorber durante horas para aprender cualquier cosa. Y como las redes, sus configuraciones y su funcionamiento es enorme nos podemos perder durante horas aprendiendo sobre el tema.</w:t>
+      </w:r>
+    </w:p>
+    <w:p>
+      <w:r>
+        <w:t>Desde que apareció internet tenemos que enfatizar mucho en la red y en como los equipos se comunican entre sí para poder comprender el porqué de las cosas.</w:t>
+      </w:r>
+    </w:p>
     <w:p>
       <w:pPr>
         <w:pStyle w:val="Ttulo1"/>
       </w:pPr>
-      <w:r>
-        <w:t>CONCLUSIÓN Y REFLEXIÓN</w:t>
-      </w:r>
-      <w:bookmarkEnd w:id="1"/>
-    </w:p>
-    <w:p/>
-    <w:p>
-      <w:r>
-        <w:t>Como podemos apreciar después de estudiar este tipo de topología, a infraestructuras grandes, soluciones a lo grande. La posibilidad de utilizar diferentes topologías para conformar una sola red hace que sea posible adaptar cada topología a la red que estemos creando sin que eso la haga incompatible con las otras redes de las que disponemos.</w:t>
-      </w:r>
-    </w:p>
-    <w:p>
-      <w:r>
-        <w:t>La versatilidad de este modelo nos abre un amplio abanico de posibilidades para configurar y construir nuestra infraestructura aprovechando las ventajas de cada tipo según la situación.</w:t>
-      </w:r>
-    </w:p>
-    <w:p>
-      <w:r>
-        <w:t>Debemos destacar también que los costes para paliar los defectos de este tipo de red son muy elevados, por lo tanto</w:t>
-      </w:r>
-      <w:r>
-        <w:t>,</w:t>
-      </w:r>
-      <w:r>
-        <w:t xml:space="preserve"> hay que tener las cosas muy claras a la hora de embarcarse en empresas de esta magnitud que requieran este tipo de soluciones.</w:t>
-      </w:r>
-    </w:p>
-    <w:p>
-      <w:pPr>
-        <w:ind w:firstLine="0"/>
-      </w:pPr>
-      <w:r>
-        <w:tab/>
-        <w:t>Hasta que se estandarice el uso de redes por software y virtualización, la topología híbrida se va a presentar todavía como la solución más eficaz para proyectos de gran tamaño con los que se quieran comunicar nodos excesivamente grande o que estén separados por grandes distancias.</w:t>
-      </w:r>
-    </w:p>
-    <w:p/>
-    <w:p>
-      <w:pPr>
-        <w:pStyle w:val="Ttulo1"/>
-      </w:pPr>
       <w:bookmarkStart w:id="3" w:name="_Toc194560670"/>
       <w:r>
         <w:t>BIBLIOGRAFIA Y ENLACES</w:t>
       </w:r>
       <w:bookmarkEnd w:id="3"/>
     </w:p>
+    <w:p/>
     <w:p>
       <w:hyperlink r:id="rId11" w:history="1">
         <w:r>
           <w:rPr>
             <w:rStyle w:val="Hipervnculo"/>
           </w:rPr>
-          <w:t>https://www.nakivo.com/es/blog/types-of-network-topology-explained/</w:t>
+          <w:t>https://www.genbeta.com/web/son-los-ataques-ddos-efectivos-como-medio-de-protesta</w:t>
         </w:r>
       </w:hyperlink>
     </w:p>
     <w:p/>
     <w:p>
-      <w:hyperlink r:id="rId12" w:anchor="tipos-de-topolog%C3%ADas-de-red-l%C3%B3gicas" w:history="1">
+      <w:hyperlink r:id="rId12" w:history="1">
         <w:r>
           <w:rPr>
             <w:rStyle w:val="Hipervnculo"/>
           </w:rPr>
-          <w:t>https://openwebinars.net/blog/topologia-de-redes-informaticas/#tipos-de-topolog%C3%ADas-de-red-l%C3%B3gicas</w:t>
+          <w:t>https://ultahost.com/blog/es/una-guia-completa-y-comparacion-de-tcp-y-udp/</w:t>
         </w:r>
       </w:hyperlink>
     </w:p>
     <w:p/>
     <w:p>
-      <w:hyperlink r:id="rId13" w:history="1">
+      <w:hyperlink r:id="rId13" w:anchor="Puertos_bien_conocidos" w:history="1">
         <w:r>
           <w:rPr>
             <w:rStyle w:val="Hipervnculo"/>
           </w:rPr>
-          <w:t>https://es.wikipedia.org/wiki/Redes_definidas_por_software</w:t>
+          <w:t>https://es.wikipedia.org/wiki/Anexo:Puertos_de_red#Puertos_bien_conocidos</w:t>
         </w:r>
       </w:hyperlink>
     </w:p>
@@ -1918,13 +2162,17 @@
           <w:rPr>
             <w:rStyle w:val="Hipervnculo"/>
           </w:rPr>
-          <w:t>https://es.wikipedia.org/wiki/Topolog%C3%ADa_h%C3%ADbrida</w:t>
+          <w:t>https://www.fortinet.com/lat/resources/cyberglossary/what-is-port-scan</w:t>
         </w:r>
       </w:hyperlink>
     </w:p>
     <w:sectPr>
-      <w:headerReference w:type="default" r:id="rId15"/>
-      <w:footerReference w:type="default" r:id="rId16"/>
+      <w:headerReference w:type="even" r:id="rId15"/>
+      <w:headerReference w:type="default" r:id="rId16"/>
+      <w:footerReference w:type="even" r:id="rId17"/>
+      <w:footerReference w:type="default" r:id="rId18"/>
+      <w:headerReference w:type="first" r:id="rId19"/>
+      <w:footerReference w:type="first" r:id="rId20"/>
       <w:pgSz w:w="11906" w:h="16838"/>
       <w:pgMar w:top="1417" w:right="1701" w:bottom="1417" w:left="1701" w:header="708" w:footer="708" w:gutter="0"/>
       <w:pgNumType w:start="0"/>
@@ -1962,6 +2210,16 @@
 </file>
 
 <file path=word/footer1.xml><?xml version="1.0" encoding="utf-8"?>
+<w:ftr xmlns:wpc="http://schemas.microsoft.com/office/word/2010/wordprocessingCanvas" xmlns:cx="http://schemas.microsoft.com/office/drawing/2014/chartex" xmlns:mc="http://schemas.openxmlformats.org/markup-compatibility/2006" xmlns:o="urn:schemas-microsoft-com:office:office" xmlns:r="http://schemas.openxmlformats.org/officeDocument/2006/relationships" xmlns:m="http://schemas.openxmlformats.org/officeDocument/2006/math" xmlns:v="urn:schemas-microsoft-com:vml" xmlns:wp14="http://schemas.microsoft.com/office/word/2010/wordprocessingDrawing" xmlns:wp="http://schemas.openxmlformats.org/drawingml/2006/wordprocessingDrawing" xmlns:w10="urn:schemas-microsoft-com:office:word" xmlns:w="http://schemas.openxmlformats.org/wordprocessingml/2006/main" xmlns:w14="http://schemas.microsoft.com/office/word/2010/wordml" xmlns:w15="http://schemas.microsoft.com/office/word/2012/wordml" xmlns:w16se="http://schemas.microsoft.com/office/word/2015/wordml/symex" xmlns:wpg="http://schemas.microsoft.com/office/word/2010/wordprocessingGroup" xmlns:wpi="http://schemas.microsoft.com/office/word/2010/wordprocessingInk" xmlns:wne="http://schemas.microsoft.com/office/word/2006/wordml" xmlns:wps="http://schemas.microsoft.com/office/word/2010/wordprocessingShape" mc:Ignorable="w14 w15 w16se wp14">
+  <w:p>
+    <w:pPr>
+      <w:pStyle w:val="Piedepgina"/>
+    </w:pPr>
+  </w:p>
+</w:ftr>
+</file>
+
+<file path=word/footer2.xml><?xml version="1.0" encoding="utf-8"?>
 <w:ftr xmlns:wpc="http://schemas.microsoft.com/office/word/2010/wordprocessingCanvas" xmlns:cx="http://schemas.microsoft.com/office/drawing/2014/chartex" xmlns:mc="http://schemas.openxmlformats.org/markup-compatibility/2006" xmlns:o="urn:schemas-microsoft-com:office:office" xmlns:r="http://schemas.openxmlformats.org/officeDocument/2006/relationships" xmlns:m="http://schemas.openxmlformats.org/officeDocument/2006/math" xmlns:v="urn:schemas-microsoft-com:vml" xmlns:wp14="http://schemas.microsoft.com/office/word/2010/wordprocessingDrawing" xmlns:wp="http://schemas.openxmlformats.org/drawingml/2006/wordprocessingDrawing" xmlns:w10="urn:schemas-microsoft-com:office:word" xmlns:w="http://schemas.openxmlformats.org/wordprocessingml/2006/main" xmlns:w14="http://schemas.microsoft.com/office/word/2010/wordml" xmlns:w15="http://schemas.microsoft.com/office/word/2012/wordml" xmlns:w16se="http://schemas.microsoft.com/office/word/2015/wordml/symex" xmlns:wpg="http://schemas.microsoft.com/office/word/2010/wordprocessingGroup" xmlns:wpi="http://schemas.microsoft.com/office/word/2010/wordprocessingInk" xmlns:wne="http://schemas.microsoft.com/office/word/2006/wordml" xmlns:wps="http://schemas.microsoft.com/office/word/2010/wordprocessingShape" mc:Ignorable="w14 w15 w16se wp14">
   <w:p>
     <w:pPr>
@@ -2059,8 +2317,26 @@
         <w:color w:val="4E67C8" w:themeColor="accent1"/>
         <w:lang w:eastAsia="es-ES"/>
       </w:rPr>
-      <w:t>Domingo 23 de Marzo de 2025</w:t>
+      <w:t>Jueves 8 de mayo</w:t>
     </w:r>
+    <w:r>
+      <w:rPr>
+        <w:noProof/>
+        <w:color w:val="4E67C8" w:themeColor="accent1"/>
+        <w:lang w:eastAsia="es-ES"/>
+      </w:rPr>
+      <w:t xml:space="preserve"> de 2025</w:t>
+    </w:r>
+  </w:p>
+</w:ftr>
+</file>
+
+<file path=word/footer3.xml><?xml version="1.0" encoding="utf-8"?>
+<w:ftr xmlns:wpc="http://schemas.microsoft.com/office/word/2010/wordprocessingCanvas" xmlns:cx="http://schemas.microsoft.com/office/drawing/2014/chartex" xmlns:mc="http://schemas.openxmlformats.org/markup-compatibility/2006" xmlns:o="urn:schemas-microsoft-com:office:office" xmlns:r="http://schemas.openxmlformats.org/officeDocument/2006/relationships" xmlns:m="http://schemas.openxmlformats.org/officeDocument/2006/math" xmlns:v="urn:schemas-microsoft-com:vml" xmlns:wp14="http://schemas.microsoft.com/office/word/2010/wordprocessingDrawing" xmlns:wp="http://schemas.openxmlformats.org/drawingml/2006/wordprocessingDrawing" xmlns:w10="urn:schemas-microsoft-com:office:word" xmlns:w="http://schemas.openxmlformats.org/wordprocessingml/2006/main" xmlns:w14="http://schemas.microsoft.com/office/word/2010/wordml" xmlns:w15="http://schemas.microsoft.com/office/word/2012/wordml" xmlns:w16se="http://schemas.microsoft.com/office/word/2015/wordml/symex" xmlns:wpg="http://schemas.microsoft.com/office/word/2010/wordprocessingGroup" xmlns:wpi="http://schemas.microsoft.com/office/word/2010/wordprocessingInk" xmlns:wne="http://schemas.microsoft.com/office/word/2006/wordml" xmlns:wps="http://schemas.microsoft.com/office/word/2010/wordprocessingShape" mc:Ignorable="w14 w15 w16se wp14">
+  <w:p>
+    <w:pPr>
+      <w:pStyle w:val="Piedepgina"/>
+    </w:pPr>
   </w:p>
 </w:ftr>
 </file>
@@ -2091,6 +2367,16 @@
 </file>
 
 <file path=word/header1.xml><?xml version="1.0" encoding="utf-8"?>
+<w:hdr xmlns:wpc="http://schemas.microsoft.com/office/word/2010/wordprocessingCanvas" xmlns:cx="http://schemas.microsoft.com/office/drawing/2014/chartex" xmlns:mc="http://schemas.openxmlformats.org/markup-compatibility/2006" xmlns:o="urn:schemas-microsoft-com:office:office" xmlns:r="http://schemas.openxmlformats.org/officeDocument/2006/relationships" xmlns:m="http://schemas.openxmlformats.org/officeDocument/2006/math" xmlns:v="urn:schemas-microsoft-com:vml" xmlns:wp14="http://schemas.microsoft.com/office/word/2010/wordprocessingDrawing" xmlns:wp="http://schemas.openxmlformats.org/drawingml/2006/wordprocessingDrawing" xmlns:w10="urn:schemas-microsoft-com:office:word" xmlns:w="http://schemas.openxmlformats.org/wordprocessingml/2006/main" xmlns:w14="http://schemas.microsoft.com/office/word/2010/wordml" xmlns:w15="http://schemas.microsoft.com/office/word/2012/wordml" xmlns:w16se="http://schemas.microsoft.com/office/word/2015/wordml/symex" xmlns:wpg="http://schemas.microsoft.com/office/word/2010/wordprocessingGroup" xmlns:wpi="http://schemas.microsoft.com/office/word/2010/wordprocessingInk" xmlns:wne="http://schemas.microsoft.com/office/word/2006/wordml" xmlns:wps="http://schemas.microsoft.com/office/word/2010/wordprocessingShape" mc:Ignorable="w14 w15 w16se wp14">
+  <w:p>
+    <w:pPr>
+      <w:pStyle w:val="Encabezado"/>
+    </w:pPr>
+  </w:p>
+</w:hdr>
+</file>
+
+<file path=word/header2.xml><?xml version="1.0" encoding="utf-8"?>
 <w:hdr xmlns:wpc="http://schemas.microsoft.com/office/word/2010/wordprocessingCanvas" xmlns:cx="http://schemas.microsoft.com/office/drawing/2014/chartex" xmlns:mc="http://schemas.openxmlformats.org/markup-compatibility/2006" xmlns:o="urn:schemas-microsoft-com:office:office" xmlns:r="http://schemas.openxmlformats.org/officeDocument/2006/relationships" xmlns:m="http://schemas.openxmlformats.org/officeDocument/2006/math" xmlns:v="urn:schemas-microsoft-com:vml" xmlns:wp14="http://schemas.microsoft.com/office/word/2010/wordprocessingDrawing" xmlns:wp="http://schemas.openxmlformats.org/drawingml/2006/wordprocessingDrawing" xmlns:w10="urn:schemas-microsoft-com:office:word" xmlns:w="http://schemas.openxmlformats.org/wordprocessingml/2006/main" xmlns:w14="http://schemas.microsoft.com/office/word/2010/wordml" xmlns:w15="http://schemas.microsoft.com/office/word/2012/wordml" xmlns:w16se="http://schemas.microsoft.com/office/word/2015/wordml/symex" xmlns:wpg="http://schemas.microsoft.com/office/word/2010/wordprocessingGroup" xmlns:wpi="http://schemas.microsoft.com/office/word/2010/wordprocessingInk" xmlns:wne="http://schemas.microsoft.com/office/word/2006/wordml" xmlns:wps="http://schemas.microsoft.com/office/word/2010/wordprocessingShape" mc:Ignorable="w14 w15 w16se wp14">
   <w:p>
     <w:pPr>
@@ -2167,7 +2453,7 @@
                               <w:noProof/>
                               <w:color w:val="FFFFFF" w:themeColor="background1"/>
                             </w:rPr>
-                            <w:t>12</w:t>
+                            <w:t>15</w:t>
                           </w:r>
                           <w:r>
                             <w:rPr>
@@ -2224,7 +2510,7 @@
                         <w:noProof/>
                         <w:color w:val="FFFFFF" w:themeColor="background1"/>
                       </w:rPr>
-                      <w:t>12</w:t>
+                      <w:t>15</w:t>
                     </w:r>
                     <w:r>
                       <w:rPr>
@@ -2315,7 +2601,7 @@
                             <w:ind w:firstLine="0"/>
                           </w:pPr>
                           <w:r>
-                            <w:t>Topologías de red híbridas</w:t>
+                            <w:t>Conociendo las redes</w:t>
                           </w:r>
                         </w:p>
                       </w:txbxContent>
@@ -2346,7 +2632,7 @@
                       <w:ind w:firstLine="0"/>
                     </w:pPr>
                     <w:r>
-                      <w:t>Topologías de red híbridas</w:t>
+                      <w:t>Conociendo las redes</w:t>
                     </w:r>
                   </w:p>
                 </w:txbxContent>
@@ -2360,6 +2646,16 @@
     <w:r>
       <w:t>Alejandro Sainz Sainz</w:t>
     </w:r>
+  </w:p>
+</w:hdr>
+</file>
+
+<file path=word/header3.xml><?xml version="1.0" encoding="utf-8"?>
+<w:hdr xmlns:wpc="http://schemas.microsoft.com/office/word/2010/wordprocessingCanvas" xmlns:cx="http://schemas.microsoft.com/office/drawing/2014/chartex" xmlns:mc="http://schemas.openxmlformats.org/markup-compatibility/2006" xmlns:o="urn:schemas-microsoft-com:office:office" xmlns:r="http://schemas.openxmlformats.org/officeDocument/2006/relationships" xmlns:m="http://schemas.openxmlformats.org/officeDocument/2006/math" xmlns:v="urn:schemas-microsoft-com:vml" xmlns:wp14="http://schemas.microsoft.com/office/word/2010/wordprocessingDrawing" xmlns:wp="http://schemas.openxmlformats.org/drawingml/2006/wordprocessingDrawing" xmlns:w10="urn:schemas-microsoft-com:office:word" xmlns:w="http://schemas.openxmlformats.org/wordprocessingml/2006/main" xmlns:w14="http://schemas.microsoft.com/office/word/2010/wordml" xmlns:w15="http://schemas.microsoft.com/office/word/2012/wordml" xmlns:w16se="http://schemas.microsoft.com/office/word/2015/wordml/symex" xmlns:wpg="http://schemas.microsoft.com/office/word/2010/wordprocessingGroup" xmlns:wpi="http://schemas.microsoft.com/office/word/2010/wordprocessingInk" xmlns:wne="http://schemas.microsoft.com/office/word/2006/wordml" xmlns:wps="http://schemas.microsoft.com/office/word/2010/wordprocessingShape" mc:Ignorable="w14 w15 w16se wp14">
+  <w:p>
+    <w:pPr>
+      <w:pStyle w:val="Encabezado"/>
+    </w:pPr>
   </w:p>
 </w:hdr>
 </file>
@@ -3916,7 +4212,7 @@
 </file>
 
 <file path=customXml/itemProps2.xml><?xml version="1.0" encoding="utf-8"?>
-<ds:datastoreItem xmlns:ds="http://schemas.openxmlformats.org/officeDocument/2006/customXml" ds:itemID="{18002C5C-33C2-4DE8-B720-A52A527B7A28}">
+<ds:datastoreItem xmlns:ds="http://schemas.openxmlformats.org/officeDocument/2006/customXml" ds:itemID="{4F252F63-A4E5-4E28-9C8E-94A8EEDE539F}">
   <ds:schemaRefs>
     <ds:schemaRef ds:uri="http://schemas.openxmlformats.org/officeDocument/2006/bibliography"/>
   </ds:schemaRefs>

</xml_diff>